<commit_message>
Agrego mas entidades y comentarios
</commit_message>
<xml_diff>
--- a/Entidades del dominio.docx
+++ b/Entidades del dominio.docx
@@ -6,11 +6,30 @@
       <w:r>
         <w:t>Remis</w:t>
       </w:r>
+      <w:r>
+        <w:t xml:space="preserve"> (Coche)</w:t>
+      </w:r>
+    </w:p>
+    <w:p>
+      <w:r>
+        <w:t xml:space="preserve">Comodidad de coche (Aire, </w:t>
+      </w:r>
+      <w:proofErr w:type="spellStart"/>
+      <w:r>
+        <w:t>baul</w:t>
+      </w:r>
+      <w:proofErr w:type="spellEnd"/>
+      <w:r>
+        <w:t xml:space="preserve"> (tamaño).. etc. estoy casi seguro de que esto no puede ser solo un campo..)</w:t>
+      </w:r>
     </w:p>
     <w:p>
       <w:r>
         <w:t>Chofer (pongamos hipótesis de un chofer por auto para facilitarlo, sino es una entidad mas)</w:t>
       </w:r>
+      <w:r>
+        <w:t xml:space="preserve"> No le veo la dificultad de poner una entidad mas...</w:t>
+      </w:r>
     </w:p>
     <w:p>
       <w:r>
@@ -20,6 +39,28 @@
     <w:p>
       <w:r>
         <w:t>Cliente</w:t>
+      </w:r>
+      <w:r>
+        <w:t xml:space="preserve"> De Remises</w:t>
+      </w:r>
+    </w:p>
+    <w:p>
+      <w:r>
+        <w:t xml:space="preserve">Usuario De Aplicación (El que se </w:t>
+      </w:r>
+      <w:proofErr w:type="spellStart"/>
+      <w:r>
+        <w:t>loguea</w:t>
+      </w:r>
+      <w:proofErr w:type="spellEnd"/>
+      <w:r>
+        <w:t xml:space="preserve"> es un usuario y hay que relacionarlo con la agencia o con el cliente</w:t>
+      </w:r>
+      <w:r>
+        <w:t>.. puede ser que cliente y agencia hereden de usuario</w:t>
+      </w:r>
+      <w:r>
+        <w:t xml:space="preserve"> )</w:t>
       </w:r>
     </w:p>
     <w:p>
@@ -28,11 +69,17 @@
       <w:r>
         <w:t>Reserva</w:t>
       </w:r>
+      <w:r>
+        <w:t xml:space="preserve"> (Hay que ver si tenemos que diferenciar 'Solicitud de coche' de 'Reserva' tal vez hay que poner estados intermedios)</w:t>
+      </w:r>
     </w:p>
     <w:p>
       <w:r>
         <w:t>Viaje</w:t>
       </w:r>
+      <w:r>
+        <w:t xml:space="preserve"> (Esto también debe estar relacionado con la 'Solicitud de coche')</w:t>
+      </w:r>
     </w:p>
     <w:p>
       <w:r>
@@ -47,6 +94,37 @@
     <w:p>
       <w:r>
         <w:t>Calificación</w:t>
+      </w:r>
+    </w:p>
+    <w:p>
+      <w:r>
+        <w:t>Solicitud de amistad</w:t>
+      </w:r>
+    </w:p>
+    <w:p>
+      <w:r>
+        <w:t xml:space="preserve">Viaje compartido con amigo (hay que ver </w:t>
+      </w:r>
+      <w:proofErr w:type="spellStart"/>
+      <w:r>
+        <w:t>como</w:t>
+      </w:r>
+      <w:proofErr w:type="spellEnd"/>
+      <w:r>
+        <w:t xml:space="preserve"> queda esto)</w:t>
+      </w:r>
+    </w:p>
+    <w:p>
+      <w:r>
+        <w:t xml:space="preserve">Lugar (Cada dirección desde/hasta que el usuario agrega será una entidad) Una idea con esto es luego.. hacer un ranking de a donde se pidieron </w:t>
+      </w:r>
+      <w:proofErr w:type="spellStart"/>
+      <w:r>
+        <w:t>mas</w:t>
+      </w:r>
+      <w:proofErr w:type="spellEnd"/>
+      <w:r>
+        <w:t xml:space="preserve"> remises independientemente de  la agencia que se haya usado</w:t>
       </w:r>
     </w:p>
     <w:p/>
@@ -66,8 +144,6 @@
     <w:rPrDefault>
       <w:rPr>
         <w:rFonts w:ascii="Calibri" w:eastAsia="Calibri" w:hAnsi="Calibri" w:cs="Times New Roman"/>
-        <w:sz w:val="22"/>
-        <w:szCs w:val="22"/>
         <w:lang w:val="es-AR" w:eastAsia="es-AR" w:bidi="ar-SA"/>
       </w:rPr>
     </w:rPrDefault>
@@ -220,15 +296,18 @@
       <w:spacing w:after="200" w:line="276" w:lineRule="auto"/>
     </w:pPr>
     <w:rPr>
+      <w:sz w:val="22"/>
+      <w:szCs w:val="22"/>
       <w:lang w:val="es-ES" w:eastAsia="en-US"/>
     </w:rPr>
   </w:style>
-  <w:style w:type="character" w:default="1" w:styleId="DefaultParagraphFont">
+  <w:style w:type="character" w:default="1" w:styleId="Fuentedeprrafopredeter">
     <w:name w:val="Default Paragraph Font"/>
-    <w:uiPriority w:val="99"/>
+    <w:uiPriority w:val="1"/>
     <w:semiHidden/>
+    <w:unhideWhenUsed/>
   </w:style>
-  <w:style w:type="table" w:default="1" w:styleId="TableNormal">
+  <w:style w:type="table" w:default="1" w:styleId="Tablanormal">
     <w:name w:val="Normal Table"/>
     <w:uiPriority w:val="99"/>
     <w:semiHidden/>
@@ -244,7 +323,7 @@
       </w:tblCellMar>
     </w:tblPr>
   </w:style>
-  <w:style w:type="numbering" w:default="1" w:styleId="NoList">
+  <w:style w:type="numbering" w:default="1" w:styleId="Sinlista">
     <w:name w:val="No List"/>
     <w:uiPriority w:val="99"/>
     <w:semiHidden/>

</xml_diff>

<commit_message>
Agrego diagrama de clases
</commit_message>
<xml_diff>
--- a/Entidades del dominio.docx
+++ b/Entidades del dominio.docx
@@ -79,6 +79,11 @@
       </w:r>
       <w:r>
         <w:t xml:space="preserve"> (Esto también debe estar relacionado con la 'Solicitud de coche')</w:t>
+      </w:r>
+    </w:p>
+    <w:p>
+      <w:r>
+        <w:t>¿Diferencias entre viaje y reserva?</w:t>
       </w:r>
     </w:p>
     <w:p>

</xml_diff>